<commit_message>
Final project reference solution added
</commit_message>
<xml_diff>
--- a/PSets/FinalProject/ME257_357_FinalProject.docx
+++ b/PSets/FinalProject/ME257_357_FinalProject.docx
@@ -25,7 +25,12 @@
         <w:t xml:space="preserve"> in the previous homework sets with the object to develop a fully coupled gas-turbine combustor engine model. The focus of this project is on the coupling of the compressor and the turbine in order to evaluate the engine performance. The format of this project is similar to previous homework sets. Expected deliverables are documentation of relevant derivations and analysis, results, and non-trivial source code.</w:t>
       </w:r>
       <w:r>
-        <w:t xml:space="preserve"> For further reader, copies of Chapter 8 by Hill and Peterson and Sec. 9.5 by Mattingly are provided on </w:t>
+        <w:t xml:space="preserve"> For further reader, copies of Chapter 8 by Hil</w:t>
+      </w:r>
+      <w:bookmarkStart w:id="0" w:name="_GoBack"/>
+      <w:bookmarkEnd w:id="0"/>
+      <w:r>
+        <w:t xml:space="preserve">l and Peterson and Sec. 9.5 by Mattingly are provided on </w:t>
       </w:r>
       <w:r>
         <w:t>canvas</w:t>
@@ -336,8 +341,6 @@
       <w:r>
         <w:t xml:space="preserve">we will design the </w:t>
       </w:r>
-      <w:bookmarkStart w:id="0" w:name="_GoBack"/>
-      <w:bookmarkEnd w:id="0"/>
       <w:r>
         <w:t>high-pressure</w:t>
       </w:r>
@@ -410,7 +413,7 @@
                     </a:ln>
                     <a:extLst>
                       <a:ext uri="{53640926-AAD7-44d8-BBD7-CCE9431645EC}">
-                        <a14:shadowObscured xmlns:a14="http://schemas.microsoft.com/office/drawing/2010/main" xmlns:w="http://schemas.openxmlformats.org/wordprocessingml/2006/main" xmlns:w10="urn:schemas-microsoft-com:office:word" xmlns:v="urn:schemas-microsoft-com:vml" xmlns:o="urn:schemas-microsoft-com:office:office" xmlns:mv="urn:schemas-microsoft-com:mac:vml" xmlns:mo="http://schemas.microsoft.com/office/mac/office/2008/main" xmlns=""/>
+                        <a14:shadowObscured xmlns="" xmlns:mo="http://schemas.microsoft.com/office/mac/office/2008/main" xmlns:mv="urn:schemas-microsoft-com:mac:vml" xmlns:o="urn:schemas-microsoft-com:office:office" xmlns:v="urn:schemas-microsoft-com:vml" xmlns:w10="urn:schemas-microsoft-com:office:word" xmlns:w="http://schemas.openxmlformats.org/wordprocessingml/2006/main" xmlns:a14="http://schemas.microsoft.com/office/drawing/2010/main"/>
                       </a:ext>
                     </a:extLst>
                   </pic:spPr>
@@ -437,14 +440,36 @@
       <w:r>
         <w:t xml:space="preserve">Figure </w:t>
       </w:r>
-      <w:fldSimple w:instr=" SEQ Figure \* ARABIC ">
-        <w:r>
-          <w:rPr>
-            <w:noProof/>
-          </w:rPr>
-          <w:t>1</w:t>
-        </w:r>
-      </w:fldSimple>
+      <w:r>
+        <w:rPr>
+          <w:noProof/>
+        </w:rPr>
+        <w:fldChar w:fldCharType="begin"/>
+      </w:r>
+      <w:r>
+        <w:rPr>
+          <w:noProof/>
+        </w:rPr>
+        <w:instrText xml:space="preserve"> SEQ Figure \* ARABIC </w:instrText>
+      </w:r>
+      <w:r>
+        <w:rPr>
+          <w:noProof/>
+        </w:rPr>
+        <w:fldChar w:fldCharType="separate"/>
+      </w:r>
+      <w:r>
+        <w:rPr>
+          <w:noProof/>
+        </w:rPr>
+        <w:t>1</w:t>
+      </w:r>
+      <w:r>
+        <w:rPr>
+          <w:noProof/>
+        </w:rPr>
+        <w:fldChar w:fldCharType="end"/>
+      </w:r>
       <w:bookmarkEnd w:id="1"/>
       <w:r>
         <w:t>.</w:t>
@@ -754,14 +779,36 @@
       <w:r>
         <w:t xml:space="preserve">Figure </w:t>
       </w:r>
-      <w:fldSimple w:instr=" SEQ Figure \* ARABIC ">
-        <w:r>
-          <w:rPr>
-            <w:noProof/>
-          </w:rPr>
-          <w:t>2</w:t>
-        </w:r>
-      </w:fldSimple>
+      <w:r>
+        <w:rPr>
+          <w:noProof/>
+        </w:rPr>
+        <w:fldChar w:fldCharType="begin"/>
+      </w:r>
+      <w:r>
+        <w:rPr>
+          <w:noProof/>
+        </w:rPr>
+        <w:instrText xml:space="preserve"> SEQ Figure \* ARABIC </w:instrText>
+      </w:r>
+      <w:r>
+        <w:rPr>
+          <w:noProof/>
+        </w:rPr>
+        <w:fldChar w:fldCharType="separate"/>
+      </w:r>
+      <w:r>
+        <w:rPr>
+          <w:noProof/>
+        </w:rPr>
+        <w:t>2</w:t>
+      </w:r>
+      <w:r>
+        <w:rPr>
+          <w:noProof/>
+        </w:rPr>
+        <w:fldChar w:fldCharType="end"/>
+      </w:r>
       <w:bookmarkEnd w:id="3"/>
       <w:r>
         <w:t>.</w:t>
@@ -7118,12 +7165,33 @@
         <w:sz w:val="28"/>
         <w:szCs w:val="28"/>
       </w:rPr>
-      <w:t>Thursday, June 7, 2018, 10</w:t>
+      <w:t xml:space="preserve">Thursday, </w:t>
     </w:r>
     <w:r>
       <w:rPr>
         <w:rFonts w:ascii="Times New Roman" w:hAnsi="Times New Roman" w:cs="Times New Roman"/>
         <w:b/>
+        <w:color w:val="FF0000"/>
+        <w:sz w:val="28"/>
+        <w:szCs w:val="28"/>
+      </w:rPr>
+      <w:t>June 12</w:t>
+    </w:r>
+    <w:r>
+      <w:rPr>
+        <w:rFonts w:ascii="Times New Roman" w:hAnsi="Times New Roman" w:cs="Times New Roman"/>
+        <w:b/>
+        <w:color w:val="FF0000"/>
+        <w:sz w:val="28"/>
+        <w:szCs w:val="28"/>
+      </w:rPr>
+      <w:t>, 2018, 10</w:t>
+    </w:r>
+    <w:r>
+      <w:rPr>
+        <w:rFonts w:ascii="Times New Roman" w:hAnsi="Times New Roman" w:cs="Times New Roman"/>
+        <w:b/>
+        <w:color w:val="FF0000"/>
         <w:sz w:val="28"/>
         <w:szCs w:val="28"/>
       </w:rPr>
@@ -7175,10 +7243,11 @@
         <w:rFonts w:ascii="Times New Roman" w:hAnsi="Times New Roman" w:cs="Times New Roman"/>
         <w:b/>
         <w:i/>
+        <w:color w:val="FF0000"/>
         <w:sz w:val="28"/>
         <w:szCs w:val="28"/>
       </w:rPr>
-      <w:t>no late extension</w:t>
+      <w:t>NO LATE EXTENSION</w:t>
     </w:r>
     <w:r>
       <w:rPr>
@@ -9371,10 +9440,6 @@
     <w:lsdException w:name="Book Title" w:uiPriority="33" w:qFormat="1"/>
     <w:lsdException w:name="Bibliography" w:semiHidden="1" w:uiPriority="37" w:unhideWhenUsed="1"/>
     <w:lsdException w:name="TOC Heading" w:semiHidden="1" w:uiPriority="39" w:unhideWhenUsed="1" w:qFormat="1"/>
-    <w:lsdException w:name="Grid Table Light" w:semiHidden="1" w:unhideWhenUsed="1"/>
-    <w:lsdException w:name="Grid Table 1 Light" w:semiHidden="1" w:unhideWhenUsed="1"/>
-    <w:lsdException w:name="Grid Table 2" w:semiHidden="1" w:unhideWhenUsed="1"/>
-    <w:lsdException w:name="Grid Table 3" w:semiHidden="1" w:unhideWhenUsed="1"/>
     <w:lsdException w:name="Grid Table 4" w:uiPriority="49"/>
     <w:lsdException w:name="Grid Table 5 Dark" w:uiPriority="50"/>
     <w:lsdException w:name="Grid Table 6 Colorful" w:uiPriority="51"/>
@@ -10132,7 +10197,7 @@
 </file>
 
 <file path=customXml/itemProps1.xml><?xml version="1.0" encoding="utf-8"?>
-<ds:datastoreItem xmlns:ds="http://schemas.openxmlformats.org/officeDocument/2006/customXml" ds:itemID="{A51EB097-FC07-DA4E-AD0B-FFFA879AABFC}">
+<ds:datastoreItem xmlns:ds="http://schemas.openxmlformats.org/officeDocument/2006/customXml" ds:itemID="{BD5C6C9D-BA7D-3E42-A1A9-9884385B22F3}">
   <ds:schemaRefs>
     <ds:schemaRef ds:uri="http://schemas.openxmlformats.org/officeDocument/2006/bibliography"/>
   </ds:schemaRefs>

</xml_diff>